<commit_message>
significant updates to buttons, responsive design, and game process
</commit_message>
<xml_diff>
--- a/PUI Assignment 8.docx
+++ b/PUI Assignment 8.docx
@@ -91,8 +91,6 @@
         </w:rPr>
         <w:t>____().</w:t>
       </w:r>
-      <w:bookmarkStart w:id="0" w:name="_GoBack"/>
-      <w:bookmarkEnd w:id="0"/>
     </w:p>
     <w:p>
       <w:pPr>
@@ -1406,16 +1404,12 @@
           <w:ilvl w:val="0"/>
           <w:numId w:val="4"/>
         </w:numPr>
-        <w:rPr>
-          <w:highlight w:val="yellow"/>
-        </w:rPr>
-      </w:pPr>
-      <w:r>
-        <w:rPr>
-          <w:highlight w:val="yellow"/>
-        </w:rPr>
-        <w:t>This website</w:t>
-      </w:r>
+      </w:pPr>
+      <w:r>
+        <w:t>https://getbootstrap.com/docs/4.0/components/modal/</w:t>
+      </w:r>
+      <w:bookmarkStart w:id="0" w:name="_GoBack"/>
+      <w:bookmarkEnd w:id="0"/>
     </w:p>
     <w:p>
       <w:r>
@@ -1496,6 +1490,64 @@
       </w:pPr>
       <w:r>
         <w:t>http://jsfiddle.net/9Ryvs/8/</w:t>
+      </w:r>
+    </w:p>
+    <w:p>
+      <w:r>
+        <w:t>Automatic</w:t>
+      </w:r>
+      <w:r>
+        <w:t xml:space="preserve"> Page</w:t>
+      </w:r>
+      <w:r>
+        <w:t xml:space="preserve"> Redirecting</w:t>
+      </w:r>
+    </w:p>
+    <w:p>
+      <w:pPr>
+        <w:pStyle w:val="ListParagraph"/>
+        <w:numPr>
+          <w:ilvl w:val="0"/>
+          <w:numId w:val="8"/>
+        </w:numPr>
+      </w:pPr>
+      <w:r>
+        <w:t>https://stackoverflow.com/questions/3292038/redirect-website-after-certain-amount-of-time</w:t>
+      </w:r>
+    </w:p>
+    <w:p>
+      <w:r>
+        <w:t>Transition</w:t>
+      </w:r>
+      <w:r>
+        <w:t xml:space="preserve"> </w:t>
+      </w:r>
+      <w:r>
+        <w:t>Animations</w:t>
+      </w:r>
+    </w:p>
+    <w:p>
+      <w:pPr>
+        <w:pStyle w:val="ListParagraph"/>
+        <w:numPr>
+          <w:ilvl w:val="0"/>
+          <w:numId w:val="8"/>
+        </w:numPr>
+      </w:pPr>
+      <w:r>
+        <w:t>https://developer.mozilla.org/en-US/docs/Web/CSS/transition-timing-function</w:t>
+      </w:r>
+    </w:p>
+    <w:p>
+      <w:pPr>
+        <w:pStyle w:val="ListParagraph"/>
+        <w:numPr>
+          <w:ilvl w:val="0"/>
+          <w:numId w:val="8"/>
+        </w:numPr>
+      </w:pPr>
+      <w:r>
+        <w:t>https://developer.mozilla.org/en-US/docs/Web/CSS/transition-delay</w:t>
       </w:r>
     </w:p>
     <w:sectPr>
@@ -1626,7 +1678,7 @@
   <w:abstractNum w:abstractNumId="1">
     <w:nsid w:val="07F90E05"/>
     <w:multiLevelType w:val="hybridMultilevel"/>
-    <w:tmpl w:val="DCC073A8"/>
+    <w:tmpl w:val="83E0A8DE"/>
     <w:lvl w:ilvl="0" w:tplc="04090001">
       <w:start w:val="1"/>
       <w:numFmt w:val="bullet"/>
@@ -2166,7 +2218,7 @@
   <w:abstractNum w:abstractNumId="6">
     <w:nsid w:val="5CDE7806"/>
     <w:multiLevelType w:val="hybridMultilevel"/>
-    <w:tmpl w:val="7C7C16BA"/>
+    <w:tmpl w:val="1A56CAEE"/>
     <w:lvl w:ilvl="0" w:tplc="04090001">
       <w:start w:val="1"/>
       <w:numFmt w:val="bullet"/>

</xml_diff>

<commit_message>
Solved complete basic gameplay(for now)
</commit_message>
<xml_diff>
--- a/PUI Assignment 8.docx
+++ b/PUI Assignment 8.docx
@@ -1408,30 +1408,24 @@
       <w:r>
         <w:t>https://getbootstrap.com/docs/4.0/components/modal/</w:t>
       </w:r>
+    </w:p>
+    <w:p>
+      <w:r>
+        <w:t>CSS Animations</w:t>
+      </w:r>
+    </w:p>
+    <w:p>
+      <w:pPr>
+        <w:pStyle w:val="ListParagraph"/>
+        <w:numPr>
+          <w:ilvl w:val="0"/>
+          <w:numId w:val="4"/>
+        </w:numPr>
+      </w:pPr>
       <w:bookmarkStart w:id="0" w:name="_GoBack"/>
       <w:bookmarkEnd w:id="0"/>
-    </w:p>
-    <w:p>
-      <w:r>
-        <w:t>CSS Animations</w:t>
-      </w:r>
-    </w:p>
-    <w:p>
-      <w:pPr>
-        <w:pStyle w:val="ListParagraph"/>
-        <w:numPr>
-          <w:ilvl w:val="0"/>
-          <w:numId w:val="4"/>
-        </w:numPr>
-        <w:rPr>
-          <w:highlight w:val="yellow"/>
-        </w:rPr>
-      </w:pPr>
-      <w:r>
-        <w:rPr>
-          <w:highlight w:val="yellow"/>
-        </w:rPr>
-        <w:t>This website</w:t>
+      <w:r>
+        <w:t>https://codepen.io/lucy_wheel/pen/VxYzKP</w:t>
       </w:r>
     </w:p>
     <w:p>
@@ -1678,7 +1672,7 @@
   <w:abstractNum w:abstractNumId="1">
     <w:nsid w:val="07F90E05"/>
     <w:multiLevelType w:val="hybridMultilevel"/>
-    <w:tmpl w:val="83E0A8DE"/>
+    <w:tmpl w:val="33B89418"/>
     <w:lvl w:ilvl="0" w:tplc="04090001">
       <w:start w:val="1"/>
       <w:numFmt w:val="bullet"/>

</xml_diff>

<commit_message>
DPF Level 1 mvp finalized and organized into Assets etc. folders
</commit_message>
<xml_diff>
--- a/PUI Assignment 8.docx
+++ b/PUI Assignment 8.docx
@@ -109,13 +109,8 @@
       <w:r>
         <w:t xml:space="preserve">antagonist (two established dark patterns – </w:t>
       </w:r>
-      <w:proofErr w:type="spellStart"/>
-      <w:r>
-        <w:t>confirshaming</w:t>
-      </w:r>
-      <w:proofErr w:type="spellEnd"/>
-      <w:r>
-        <w:t xml:space="preserve"> and misdirection), which is </w:t>
+      <w:r>
+        <w:t xml:space="preserve">confirshaming and misdirection), which is </w:t>
       </w:r>
       <w:r>
         <w:t>concealed in the guise as a monster</w:t>
@@ -220,13 +215,8 @@
         </w:numPr>
       </w:pPr>
       <w:r>
-        <w:t xml:space="preserve">The target </w:t>
-      </w:r>
-      <w:proofErr w:type="gramStart"/>
-      <w:r>
-        <w:t>audience are</w:t>
-      </w:r>
-      <w:proofErr w:type="gramEnd"/>
+        <w:t>The target audience are</w:t>
+      </w:r>
       <w:r>
         <w:t xml:space="preserve"> primarily students</w:t>
       </w:r>
@@ -269,6 +259,8 @@
       <w:r>
         <w:t xml:space="preserve"> gamers will enjoy playing.</w:t>
       </w:r>
+      <w:bookmarkStart w:id="0" w:name="_GoBack"/>
+      <w:bookmarkEnd w:id="0"/>
     </w:p>
     <w:p>
       <w:pPr>
@@ -395,15 +387,7 @@
         </w:numPr>
       </w:pPr>
       <w:r>
-        <w:t xml:space="preserve">Treasure Chest and </w:t>
-      </w:r>
-      <w:proofErr w:type="gramStart"/>
-      <w:r>
-        <w:t>About</w:t>
-      </w:r>
-      <w:proofErr w:type="gramEnd"/>
-      <w:r>
-        <w:t xml:space="preserve"> </w:t>
+        <w:t xml:space="preserve">Treasure Chest and About </w:t>
       </w:r>
       <w:r>
         <w:t>buttons</w:t>
@@ -1196,14 +1180,12 @@
       <w:r>
         <w:t xml:space="preserve"> informative website about the </w:t>
       </w:r>
-      <w:proofErr w:type="spellStart"/>
       <w:r>
         <w:rPr>
           <w:i/>
         </w:rPr>
         <w:t>Skyr</w:t>
       </w:r>
-      <w:proofErr w:type="spellEnd"/>
       <w:r>
         <w:t xml:space="preserve"> (Icelandic yogurt)-making proc</w:t>
       </w:r>
@@ -1223,15 +1205,7 @@
         <w:t>.</w:t>
       </w:r>
       <w:r>
-        <w:t xml:space="preserve">  Realizing I was excited about understanding dark patterns, and with my TA </w:t>
-      </w:r>
-      <w:proofErr w:type="spellStart"/>
-      <w:r>
-        <w:t>Fanglin’s</w:t>
-      </w:r>
-      <w:proofErr w:type="spellEnd"/>
-      <w:r>
-        <w:t xml:space="preserve"> approval, I used my graphic design skills to make a</w:t>
+        <w:t xml:space="preserve">  Realizing I was excited about understanding dark patterns, and with my TA Fanglin’s approval, I used my graphic design skills to make a</w:t>
       </w:r>
       <w:r>
         <w:t xml:space="preserve"> very</w:t>
@@ -1252,15 +1226,7 @@
         <w:t xml:space="preserve"> </w:t>
       </w:r>
       <w:r>
-        <w:t xml:space="preserve">Attached is the </w:t>
-      </w:r>
-      <w:proofErr w:type="spellStart"/>
-      <w:r>
-        <w:t>InVision</w:t>
-      </w:r>
-      <w:proofErr w:type="spellEnd"/>
-      <w:r>
-        <w:t xml:space="preserve"> file for the re-done Assignment 7:</w:t>
+        <w:t>Attached is the InVision file for the re-done Assignment 7:</w:t>
       </w:r>
       <w:r>
         <w:t xml:space="preserve"> </w:t>
@@ -1388,13 +1354,8 @@
       </w:r>
     </w:p>
     <w:p>
-      <w:proofErr w:type="spellStart"/>
-      <w:r>
-        <w:t>BootStrap</w:t>
-      </w:r>
-      <w:proofErr w:type="spellEnd"/>
-      <w:r>
-        <w:t xml:space="preserve"> Modals</w:t>
+      <w:r>
+        <w:t>BootStrap Modals</w:t>
       </w:r>
     </w:p>
     <w:p>
@@ -1422,8 +1383,6 @@
           <w:numId w:val="4"/>
         </w:numPr>
       </w:pPr>
-      <w:bookmarkStart w:id="0" w:name="_GoBack"/>
-      <w:bookmarkEnd w:id="0"/>
       <w:r>
         <w:t>https://codepen.io/lucy_wheel/pen/VxYzKP</w:t>
       </w:r>

</xml_diff>

<commit_message>
Updated PUI write-up and more comments
</commit_message>
<xml_diff>
--- a/PUI Assignment 8.docx
+++ b/PUI Assignment 8.docx
@@ -80,16 +80,37 @@
         <w:t xml:space="preserve"> retro</w:t>
       </w:r>
       <w:r>
-        <w:t xml:space="preserve"> click-through game designed to teach students and designers alike </w:t>
+        <w:t>-styled</w:t>
+      </w:r>
+      <w:r>
+        <w:t xml:space="preserve"> click-</w:t>
+      </w:r>
+      <w:r>
+        <w:t xml:space="preserve">through game designed to </w:t>
+      </w:r>
+      <w:r>
+        <w:t>educate</w:t>
+      </w:r>
+      <w:r>
+        <w:t xml:space="preserve"> students and designers alike </w:t>
       </w:r>
       <w:r>
         <w:t xml:space="preserve">about dark patterns, or </w:t>
       </w:r>
       <w:r>
-        <w:rPr>
-          <w:highlight w:val="yellow"/>
-        </w:rPr>
-        <w:t>____().</w:t>
+        <w:t xml:space="preserve">design artifacts (buttons, screens, etc.) </w:t>
+      </w:r>
+      <w:r>
+        <w:t xml:space="preserve">that </w:t>
+      </w:r>
+      <w:r>
+        <w:t>manipulate users to support stakeholder goals and not necessarily user goals, often unwittingly</w:t>
+      </w:r>
+      <w:r>
+        <w:t xml:space="preserve"> (Gray et al., 2018)</w:t>
+      </w:r>
+      <w:r>
+        <w:t>.</w:t>
       </w:r>
     </w:p>
     <w:p>
@@ -107,13 +128,25 @@
         <w:t xml:space="preserve"> a main </w:t>
       </w:r>
       <w:r>
-        <w:t xml:space="preserve">antagonist (two established dark patterns – </w:t>
+        <w:t>antagonist (</w:t>
+      </w:r>
+      <w:r>
+        <w:t xml:space="preserve">a combination of </w:t>
+      </w:r>
+      <w:r>
+        <w:t xml:space="preserve">two established dark patterns – </w:t>
       </w:r>
       <w:r>
         <w:t xml:space="preserve">confirshaming and misdirection), which is </w:t>
       </w:r>
       <w:r>
-        <w:t>concealed in the guise as a monster</w:t>
+        <w:t xml:space="preserve">concealed in the guise </w:t>
+      </w:r>
+      <w:r>
+        <w:t>of</w:t>
+      </w:r>
+      <w:r>
+        <w:t xml:space="preserve"> a monster</w:t>
       </w:r>
       <w:r>
         <w:t>,</w:t>
@@ -122,10 +155,37 @@
         <w:t xml:space="preserve"> </w:t>
       </w:r>
       <w:r>
-        <w:t xml:space="preserve">and represented as a “Subscribe Now” box on screen.  If players defeat the monster, named </w:t>
-      </w:r>
-      <w:r>
-        <w:t>Misinformation, they have the option to learn more about each dark pattern.</w:t>
+        <w:t xml:space="preserve">and represented as a “Subscribe Now” box on screen.  If </w:t>
+      </w:r>
+      <w:r>
+        <w:t>a player</w:t>
+      </w:r>
+      <w:r>
+        <w:t xml:space="preserve"> defeat</w:t>
+      </w:r>
+      <w:r>
+        <w:t>s</w:t>
+      </w:r>
+      <w:r>
+        <w:t xml:space="preserve"> the monster, named </w:t>
+      </w:r>
+      <w:r>
+        <w:t xml:space="preserve">Misinformation, they </w:t>
+      </w:r>
+      <w:r>
+        <w:t xml:space="preserve">will be able </w:t>
+      </w:r>
+      <w:r>
+        <w:t xml:space="preserve">to learn more </w:t>
+      </w:r>
+      <w:r>
+        <w:t xml:space="preserve">specifics </w:t>
+      </w:r>
+      <w:r>
+        <w:t>about each dark pattern.</w:t>
+      </w:r>
+      <w:r>
+        <w:t xml:space="preserve">  In the future, more monsters will be added.</w:t>
       </w:r>
     </w:p>
     <w:p>
@@ -200,10 +260,22 @@
         <w:t xml:space="preserve">I </w:t>
       </w:r>
       <w:r>
-        <w:t>lent</w:t>
-      </w:r>
-      <w:r>
-        <w:t xml:space="preserve"> the UI a pixelated 80’s style to evoke the retro arcade game format.</w:t>
+        <w:t>styled the game in</w:t>
+      </w:r>
+      <w:r>
+        <w:t xml:space="preserve"> a pixelated 80’s</w:t>
+      </w:r>
+      <w:r>
+        <w:t>-type</w:t>
+      </w:r>
+      <w:r>
+        <w:t xml:space="preserve"> </w:t>
+      </w:r>
+      <w:r>
+        <w:t>manner</w:t>
+      </w:r>
+      <w:r>
+        <w:t xml:space="preserve"> to evoke the retro arcade game format.</w:t>
       </w:r>
     </w:p>
     <w:p>
@@ -215,7 +287,10 @@
         </w:numPr>
       </w:pPr>
       <w:r>
-        <w:t>The target audience are</w:t>
+        <w:t xml:space="preserve">The target audience </w:t>
+      </w:r>
+      <w:r>
+        <w:t>is</w:t>
       </w:r>
       <w:r>
         <w:t xml:space="preserve"> primarily students</w:t>
@@ -227,10 +302,25 @@
         <w:t>designers</w:t>
       </w:r>
       <w:r>
-        <w:t xml:space="preserve">, in order to teach people how dark patterns may manifest and manipulate in real life, as well as showing how </w:t>
-      </w:r>
-      <w:r>
-        <w:t>we as designers may</w:t>
+        <w:t>, in order to teach people how dark patterns may manife</w:t>
+      </w:r>
+      <w:r>
+        <w:t>st and manipulate in real life.  I also wanted to</w:t>
+      </w:r>
+      <w:r>
+        <w:t xml:space="preserve"> </w:t>
+      </w:r>
+      <w:r>
+        <w:t>show</w:t>
+      </w:r>
+      <w:r>
+        <w:t xml:space="preserve"> how </w:t>
+      </w:r>
+      <w:r>
+        <w:t xml:space="preserve">we as designers </w:t>
+      </w:r>
+      <w:r>
+        <w:t>might</w:t>
       </w:r>
       <w:r>
         <w:t xml:space="preserve"> pass on or</w:t>
@@ -259,8 +349,6 @@
       <w:r>
         <w:t xml:space="preserve"> gamers will enjoy playing.</w:t>
       </w:r>
-      <w:bookmarkStart w:id="0" w:name="_GoBack"/>
-      <w:bookmarkEnd w:id="0"/>
     </w:p>
     <w:p>
       <w:pPr>
@@ -291,7 +379,10 @@
         </w:numPr>
       </w:pPr>
       <w:r>
-        <w:t>Start Page</w:t>
+        <w:t>game_Start</w:t>
+      </w:r>
+      <w:r>
+        <w:t>:</w:t>
       </w:r>
     </w:p>
     <w:p>
@@ -315,7 +406,67 @@
         </w:numPr>
       </w:pPr>
       <w:r>
-        <w:t>Title and Play button will slide out, unknown dark patterns monster will slide in</w:t>
+        <w:t xml:space="preserve">Title and Play </w:t>
+      </w:r>
+      <w:r>
+        <w:t xml:space="preserve">button will slide </w:t>
+      </w:r>
+      <w:r>
+        <w:t>down and disappear</w:t>
+      </w:r>
+      <w:r>
+        <w:t>, unknown ‘Dark Patterns M</w:t>
+      </w:r>
+      <w:r>
+        <w:t>onster</w:t>
+      </w:r>
+      <w:r>
+        <w:t xml:space="preserve">’ and </w:t>
+      </w:r>
+      <w:r>
+        <w:t>“</w:t>
+      </w:r>
+      <w:r>
+        <w:t>Engage</w:t>
+      </w:r>
+      <w:r>
+        <w:t>”</w:t>
+      </w:r>
+      <w:r>
+        <w:t xml:space="preserve"> button</w:t>
+      </w:r>
+      <w:r>
+        <w:t xml:space="preserve"> will slide in</w:t>
+      </w:r>
+      <w:r>
+        <w:t xml:space="preserve"> from top and then stop moving</w:t>
+      </w:r>
+    </w:p>
+    <w:p>
+      <w:pPr>
+        <w:pStyle w:val="ListParagraph"/>
+        <w:numPr>
+          <w:ilvl w:val="2"/>
+          <w:numId w:val="6"/>
+        </w:numPr>
+      </w:pPr>
+      <w:r>
+        <w:t>Clicking Engage will open up a intro modal</w:t>
+      </w:r>
+    </w:p>
+    <w:p>
+      <w:pPr>
+        <w:pStyle w:val="ListParagraph"/>
+        <w:numPr>
+          <w:ilvl w:val="3"/>
+          <w:numId w:val="6"/>
+        </w:numPr>
+      </w:pPr>
+      <w:r>
+        <w:t xml:space="preserve">Pressing “Ok” will </w:t>
+      </w:r>
+      <w:r>
+        <w:t>send users to the subscribe_Start page</w:t>
       </w:r>
     </w:p>
     <w:p>
@@ -327,7 +478,16 @@
         </w:numPr>
       </w:pPr>
       <w:r>
-        <w:t>Click on Treasure Chest to view the treasure chest</w:t>
+        <w:t>Click on Trea</w:t>
+      </w:r>
+      <w:r>
+        <w:t>sure Chest to view the treasure_C</w:t>
+      </w:r>
+      <w:r>
+        <w:t>hest</w:t>
+      </w:r>
+      <w:r>
+        <w:t xml:space="preserve"> page</w:t>
       </w:r>
     </w:p>
     <w:p>
@@ -339,7 +499,125 @@
         </w:numPr>
       </w:pPr>
       <w:r>
-        <w:t>Full-page sliding transition</w:t>
+        <w:t>Will be empty until Misinformation monster is defeated and the information is added to the chest</w:t>
+      </w:r>
+    </w:p>
+    <w:p>
+      <w:pPr>
+        <w:pStyle w:val="ListParagraph"/>
+        <w:numPr>
+          <w:ilvl w:val="1"/>
+          <w:numId w:val="6"/>
+        </w:numPr>
+      </w:pPr>
+      <w:r>
+        <w:t>Cl</w:t>
+      </w:r>
+      <w:r>
+        <w:t>ick on About to go to about.html page</w:t>
+      </w:r>
+    </w:p>
+    <w:p>
+      <w:pPr>
+        <w:pStyle w:val="ListParagraph"/>
+        <w:numPr>
+          <w:ilvl w:val="0"/>
+          <w:numId w:val="6"/>
+        </w:numPr>
+      </w:pPr>
+      <w:r>
+        <w:t>subscribe_Start</w:t>
+      </w:r>
+      <w:r>
+        <w:t>:</w:t>
+      </w:r>
+    </w:p>
+    <w:p>
+      <w:pPr>
+        <w:pStyle w:val="ListParagraph"/>
+        <w:numPr>
+          <w:ilvl w:val="1"/>
+          <w:numId w:val="6"/>
+        </w:numPr>
+      </w:pPr>
+      <w:r>
+        <w:t xml:space="preserve">Click Go button to </w:t>
+      </w:r>
+      <w:r>
+        <w:t>begin</w:t>
+      </w:r>
+      <w:r>
+        <w:t xml:space="preserve"> the challenge</w:t>
+      </w:r>
+    </w:p>
+    <w:p>
+      <w:pPr>
+        <w:pStyle w:val="ListParagraph"/>
+        <w:numPr>
+          <w:ilvl w:val="0"/>
+          <w:numId w:val="6"/>
+        </w:numPr>
+      </w:pPr>
+      <w:r>
+        <w:t>subscribe_</w:t>
+      </w:r>
+      <w:r>
+        <w:t>Play</w:t>
+      </w:r>
+      <w:r>
+        <w:t>:</w:t>
+      </w:r>
+    </w:p>
+    <w:p>
+      <w:pPr>
+        <w:pStyle w:val="ListParagraph"/>
+        <w:numPr>
+          <w:ilvl w:val="1"/>
+          <w:numId w:val="6"/>
+        </w:numPr>
+      </w:pPr>
+      <w:r>
+        <w:t>Click</w:t>
+      </w:r>
+      <w:r>
+        <w:t>ing</w:t>
+      </w:r>
+      <w:r>
+        <w:t xml:space="preserve"> the text,</w:t>
+      </w:r>
+      <w:r>
+        <w:t xml:space="preserve"> “No, I don’t like being interes</w:t>
+      </w:r>
+      <w:r>
+        <w:t xml:space="preserve">ting” </w:t>
+      </w:r>
+      <w:r>
+        <w:t xml:space="preserve">will send the user </w:t>
+      </w:r>
+      <w:r>
+        <w:t>to success_Screen1</w:t>
+      </w:r>
+    </w:p>
+    <w:p>
+      <w:pPr>
+        <w:pStyle w:val="ListParagraph"/>
+        <w:numPr>
+          <w:ilvl w:val="1"/>
+          <w:numId w:val="6"/>
+        </w:numPr>
+      </w:pPr>
+      <w:r>
+        <w:lastRenderedPageBreak/>
+        <w:t>Click</w:t>
+      </w:r>
+      <w:r>
+        <w:t>ing</w:t>
+      </w:r>
+      <w:r>
+        <w:t xml:space="preserve"> “Subscribe to this newsletter” button </w:t>
+      </w:r>
+      <w:r>
+        <w:t>will bring up a ‘fail’ modal</w:t>
       </w:r>
     </w:p>
     <w:p>
@@ -351,7 +629,13 @@
         </w:numPr>
       </w:pPr>
       <w:r>
-        <w:t>Will be empty until Misinformation monster is defeated and the information is added to the chest</w:t>
+        <w:t xml:space="preserve">Click Ok </w:t>
+      </w:r>
+      <w:r>
+        <w:t xml:space="preserve">to lose/proceed to </w:t>
+      </w:r>
+      <w:r>
+        <w:t>fail_Screen</w:t>
       </w:r>
     </w:p>
     <w:p>
@@ -363,7 +647,13 @@
         </w:numPr>
       </w:pPr>
       <w:r>
-        <w:t>Click on About to learn more about me</w:t>
+        <w:t>Waiting for more than 10 seconds to make decision will</w:t>
+      </w:r>
+      <w:r>
+        <w:t xml:space="preserve"> </w:t>
+      </w:r>
+      <w:r>
+        <w:t>show “Oh no! You ran out of time!” modal</w:t>
       </w:r>
     </w:p>
     <w:p>
@@ -375,7 +665,28 @@
         </w:numPr>
       </w:pPr>
       <w:r>
-        <w:t>Full-page sliding transition</w:t>
+        <w:t>A</w:t>
+      </w:r>
+      <w:r>
+        <w:t>lso result</w:t>
+      </w:r>
+      <w:r>
+        <w:t>s</w:t>
+      </w:r>
+      <w:r>
+        <w:t xml:space="preserve"> in redirecting to fail_Screen</w:t>
+      </w:r>
+    </w:p>
+    <w:p>
+      <w:pPr>
+        <w:pStyle w:val="ListParagraph"/>
+        <w:numPr>
+          <w:ilvl w:val="0"/>
+          <w:numId w:val="6"/>
+        </w:numPr>
+      </w:pPr>
+      <w:r>
+        <w:t>fail_Screen:</w:t>
       </w:r>
     </w:p>
     <w:p>
@@ -387,16 +698,25 @@
         </w:numPr>
       </w:pPr>
       <w:r>
-        <w:t xml:space="preserve">Treasure Chest and About </w:t>
-      </w:r>
-      <w:r>
-        <w:t>buttons</w:t>
-      </w:r>
-      <w:r>
-        <w:t xml:space="preserve"> are available on every page</w:t>
-      </w:r>
-      <w:r>
-        <w:t>.</w:t>
+        <w:t>Immediate pop-up of m</w:t>
+      </w:r>
+      <w:r>
+        <w:t>odal of monster explaining that you lost (and it will likely eat you)</w:t>
+      </w:r>
+    </w:p>
+    <w:p>
+      <w:pPr>
+        <w:pStyle w:val="ListParagraph"/>
+        <w:numPr>
+          <w:ilvl w:val="1"/>
+          <w:numId w:val="6"/>
+        </w:numPr>
+      </w:pPr>
+      <w:r>
+        <w:t>Click Ok button to continue</w:t>
+      </w:r>
+      <w:r>
+        <w:t xml:space="preserve"> to game_Over</w:t>
       </w:r>
     </w:p>
     <w:p>
@@ -408,7 +728,7 @@
         </w:numPr>
       </w:pPr>
       <w:r>
-        <w:t>Monster Intro Page</w:t>
+        <w:t>success_Screen1</w:t>
       </w:r>
     </w:p>
     <w:p>
@@ -420,16 +740,16 @@
         </w:numPr>
       </w:pPr>
       <w:r>
-        <w:t>Modal</w:t>
-      </w:r>
-      <w:r>
-        <w:t xml:space="preserve"> of monster</w:t>
-      </w:r>
-      <w:r>
-        <w:t xml:space="preserve"> and game</w:t>
-      </w:r>
-      <w:r>
-        <w:t xml:space="preserve"> introduction</w:t>
+        <w:t>Immediate pop-up of modal of monster explaining</w:t>
+      </w:r>
+      <w:r>
+        <w:t xml:space="preserve"> its name, Misinformation, and</w:t>
+      </w:r>
+      <w:r>
+        <w:t xml:space="preserve"> that you </w:t>
+      </w:r>
+      <w:r>
+        <w:t>defeated it</w:t>
       </w:r>
     </w:p>
     <w:p>
@@ -441,13 +761,13 @@
         </w:numPr>
       </w:pPr>
       <w:r>
-        <w:t>Click Engage</w:t>
-      </w:r>
-      <w:r>
-        <w:t xml:space="preserve"> button</w:t>
-      </w:r>
-      <w:r>
-        <w:t xml:space="preserve"> to continue to dark patterns challenge</w:t>
+        <w:t>Click Ok button to continue</w:t>
+      </w:r>
+      <w:r>
+        <w:t xml:space="preserve"> to s</w:t>
+      </w:r>
+      <w:r>
+        <w:t>uccess_Screen2</w:t>
       </w:r>
     </w:p>
     <w:p>
@@ -459,13 +779,10 @@
         </w:numPr>
       </w:pPr>
       <w:r>
-        <w:t>Subscription</w:t>
-      </w:r>
-      <w:r>
-        <w:t xml:space="preserve"> Intro</w:t>
-      </w:r>
-      <w:r>
-        <w:t xml:space="preserve"> Page</w:t>
+        <w:t>success_Screen</w:t>
+      </w:r>
+      <w:r>
+        <w:t>2</w:t>
       </w:r>
     </w:p>
     <w:p>
@@ -477,7 +794,31 @@
         </w:numPr>
       </w:pPr>
       <w:r>
-        <w:t>Click Go button to start the challenge</w:t>
+        <w:t>Immediate pop-up of m</w:t>
+      </w:r>
+      <w:r>
+        <w:t>odal of monster explaining further game expectations</w:t>
+      </w:r>
+    </w:p>
+    <w:p>
+      <w:pPr>
+        <w:pStyle w:val="ListParagraph"/>
+        <w:numPr>
+          <w:ilvl w:val="1"/>
+          <w:numId w:val="6"/>
+        </w:numPr>
+      </w:pPr>
+      <w:r>
+        <w:t xml:space="preserve">Click Ok button to </w:t>
+      </w:r>
+      <w:r>
+        <w:t>continue</w:t>
+      </w:r>
+      <w:r>
+        <w:t xml:space="preserve"> success_Sc</w:t>
+      </w:r>
+      <w:r>
+        <w:t>reen3</w:t>
       </w:r>
     </w:p>
     <w:p>
@@ -489,7 +830,10 @@
         </w:numPr>
       </w:pPr>
       <w:r>
-        <w:t>Subscription Game page</w:t>
+        <w:t>success_Screen</w:t>
+      </w:r>
+      <w:r>
+        <w:t>3</w:t>
       </w:r>
     </w:p>
     <w:p>
@@ -501,7 +845,49 @@
         </w:numPr>
       </w:pPr>
       <w:r>
-        <w:t>Click “No, I don’t like being interesting” to win/proceed to success screens</w:t>
+        <w:t>Player is prompted by “Defeat Monster” button</w:t>
+      </w:r>
+    </w:p>
+    <w:p>
+      <w:pPr>
+        <w:pStyle w:val="ListParagraph"/>
+        <w:numPr>
+          <w:ilvl w:val="2"/>
+          <w:numId w:val="6"/>
+        </w:numPr>
+      </w:pPr>
+      <w:r>
+        <w:t>Upon clicking, ‘Misinformation’ Monster disappears, and produces a static image of a small explosion</w:t>
+      </w:r>
+    </w:p>
+    <w:p>
+      <w:pPr>
+        <w:pStyle w:val="ListParagraph"/>
+        <w:numPr>
+          <w:ilvl w:val="2"/>
+          <w:numId w:val="6"/>
+        </w:numPr>
+      </w:pPr>
+      <w:r>
+        <w:t>After 1500ms, page redirects to</w:t>
+      </w:r>
+      <w:r>
+        <w:t xml:space="preserve"> success_Screen4</w:t>
+      </w:r>
+    </w:p>
+    <w:p>
+      <w:pPr>
+        <w:pStyle w:val="ListParagraph"/>
+        <w:numPr>
+          <w:ilvl w:val="0"/>
+          <w:numId w:val="6"/>
+        </w:numPr>
+      </w:pPr>
+      <w:r>
+        <w:t>success_</w:t>
+      </w:r>
+      <w:r>
+        <w:t>Screen4</w:t>
       </w:r>
     </w:p>
     <w:p>
@@ -513,26 +899,10 @@
         </w:numPr>
       </w:pPr>
       <w:r>
-        <w:lastRenderedPageBreak/>
-        <w:t>Click “Subscribe to this newsletter” button to lose/proceed to fail screens</w:t>
-      </w:r>
-    </w:p>
-    <w:p>
-      <w:pPr>
-        <w:pStyle w:val="ListParagraph"/>
-        <w:numPr>
-          <w:ilvl w:val="2"/>
-          <w:numId w:val="6"/>
-        </w:numPr>
-      </w:pPr>
-      <w:r>
-        <w:t>Will show “Uh oh, you clicked the wrong button”</w:t>
-      </w:r>
-      <w:r>
-        <w:t xml:space="preserve"> </w:t>
-      </w:r>
-      <w:r>
-        <w:t>modal</w:t>
+        <w:t>Immediate pop-up of m</w:t>
+      </w:r>
+      <w:r>
+        <w:t>odal explaining that a new pattern was added to the Treasure Chest</w:t>
       </w:r>
     </w:p>
     <w:p>
@@ -544,19 +914,10 @@
         </w:numPr>
       </w:pPr>
       <w:r>
-        <w:t>Waiting for more than 10 seconds to make decision will also result in redirecting to fail screens</w:t>
-      </w:r>
-    </w:p>
-    <w:p>
-      <w:pPr>
-        <w:pStyle w:val="ListParagraph"/>
-        <w:numPr>
-          <w:ilvl w:val="2"/>
-          <w:numId w:val="6"/>
-        </w:numPr>
-      </w:pPr>
-      <w:r>
-        <w:t>Will show “Oh no! You ran out of time!” modal</w:t>
+        <w:t>Player is suggested to click on Treasure Chest icon to go to treasure_Chest2</w:t>
+      </w:r>
+      <w:r>
+        <w:t>.html</w:t>
       </w:r>
     </w:p>
     <w:p>
@@ -568,7 +929,7 @@
         </w:numPr>
       </w:pPr>
       <w:r>
-        <w:t>Fail Screen 1</w:t>
+        <w:t>game_Transition</w:t>
       </w:r>
     </w:p>
     <w:p>
@@ -580,7 +941,7 @@
         </w:numPr>
       </w:pPr>
       <w:r>
-        <w:t>Modal of monster explaining that you lost (and it will likely eat you)</w:t>
+        <w:t>Ultimate goal is to have this as a transition page between monster levels</w:t>
       </w:r>
     </w:p>
     <w:p>
@@ -592,7 +953,22 @@
         </w:numPr>
       </w:pPr>
       <w:r>
-        <w:t>Click Ok button to continue</w:t>
+        <w:t>Right now, serves to connect Level 1 Monster with game_End page</w:t>
+      </w:r>
+    </w:p>
+    <w:p>
+      <w:pPr>
+        <w:pStyle w:val="ListParagraph"/>
+        <w:numPr>
+          <w:ilvl w:val="1"/>
+          <w:numId w:val="6"/>
+        </w:numPr>
+      </w:pPr>
+      <w:r>
+        <w:t xml:space="preserve">Click Go On to go to </w:t>
+      </w:r>
+      <w:r>
+        <w:t>game_End</w:t>
       </w:r>
     </w:p>
     <w:p>
@@ -604,7 +980,7 @@
         </w:numPr>
       </w:pPr>
       <w:r>
-        <w:t>Fail Screen 2</w:t>
+        <w:t>game_Over</w:t>
       </w:r>
     </w:p>
     <w:p>
@@ -616,19 +992,19 @@
         </w:numPr>
       </w:pPr>
       <w:r>
-        <w:t>“Game Over” text.</w:t>
-      </w:r>
-      <w:r>
-        <w:t xml:space="preserve">  Will redir</w:t>
-      </w:r>
-      <w:r>
-        <w:t>ect automat</w:t>
-      </w:r>
-      <w:r>
-        <w:t>ically to Start Page</w:t>
-      </w:r>
-      <w:r>
-        <w:t>.</w:t>
+        <w:t>Text: Game Over</w:t>
+      </w:r>
+    </w:p>
+    <w:p>
+      <w:pPr>
+        <w:pStyle w:val="ListParagraph"/>
+        <w:numPr>
+          <w:ilvl w:val="1"/>
+          <w:numId w:val="6"/>
+        </w:numPr>
+      </w:pPr>
+      <w:r>
+        <w:t>Will automatically re-direct to game_Start after 3000ms</w:t>
       </w:r>
     </w:p>
     <w:p>
@@ -640,7 +1016,7 @@
         </w:numPr>
       </w:pPr>
       <w:r>
-        <w:t>Success Screen 1</w:t>
+        <w:t>game_End</w:t>
       </w:r>
     </w:p>
     <w:p>
@@ -652,13 +1028,7 @@
         </w:numPr>
       </w:pPr>
       <w:r>
-        <w:t>Modal of</w:t>
-      </w:r>
-      <w:r>
-        <w:t xml:space="preserve"> monster explaining </w:t>
-      </w:r>
-      <w:r>
-        <w:t>that you won</w:t>
+        <w:t>Text: “Thank you for playing! More to come soon…”</w:t>
       </w:r>
     </w:p>
     <w:p>
@@ -670,10 +1040,19 @@
         </w:numPr>
       </w:pPr>
       <w:r>
-        <w:t xml:space="preserve">Click Ok button to </w:t>
-      </w:r>
-      <w:r>
-        <w:t>continue</w:t>
+        <w:t>Single “Tree” square rotating in middle</w:t>
+      </w:r>
+    </w:p>
+    <w:p>
+      <w:pPr>
+        <w:pStyle w:val="ListParagraph"/>
+        <w:numPr>
+          <w:ilvl w:val="1"/>
+          <w:numId w:val="6"/>
+        </w:numPr>
+      </w:pPr>
+      <w:r>
+        <w:t>Press Continue to return to game_Start</w:t>
       </w:r>
     </w:p>
     <w:p>
@@ -685,7 +1064,7 @@
         </w:numPr>
       </w:pPr>
       <w:r>
-        <w:t>Success Screen 2</w:t>
+        <w:t>About Page</w:t>
       </w:r>
     </w:p>
     <w:p>
@@ -697,7 +1076,31 @@
         </w:numPr>
       </w:pPr>
       <w:r>
-        <w:t>Modal of monster explaining further game expectations</w:t>
+        <w:t xml:space="preserve">Click on left arrow to return </w:t>
+      </w:r>
+      <w:r>
+        <w:t>to the previous</w:t>
+      </w:r>
+      <w:r>
+        <w:t xml:space="preserve"> page</w:t>
+      </w:r>
+    </w:p>
+    <w:p>
+      <w:pPr>
+        <w:pStyle w:val="ListParagraph"/>
+        <w:numPr>
+          <w:ilvl w:val="0"/>
+          <w:numId w:val="6"/>
+        </w:numPr>
+      </w:pPr>
+      <w:r>
+        <w:t>t</w:t>
+      </w:r>
+      <w:r>
+        <w:t>reasure_</w:t>
+      </w:r>
+      <w:r>
+        <w:t>Chest</w:t>
       </w:r>
     </w:p>
     <w:p>
@@ -709,10 +1112,13 @@
         </w:numPr>
       </w:pPr>
       <w:r>
-        <w:t xml:space="preserve">Click Ok button to </w:t>
-      </w:r>
-      <w:r>
-        <w:t>continue</w:t>
+        <w:t xml:space="preserve">Click on right arrow to return to </w:t>
+      </w:r>
+      <w:r>
+        <w:t>the previous</w:t>
+      </w:r>
+      <w:r>
+        <w:t xml:space="preserve"> page</w:t>
       </w:r>
     </w:p>
     <w:p>
@@ -724,7 +1130,13 @@
         </w:numPr>
       </w:pPr>
       <w:r>
-        <w:t>Success Screen 3</w:t>
+        <w:t>treasure_</w:t>
+      </w:r>
+      <w:r>
+        <w:t>Chest</w:t>
+      </w:r>
+      <w:r>
+        <w:t>2</w:t>
       </w:r>
     </w:p>
     <w:p>
@@ -736,7 +1148,25 @@
         </w:numPr>
       </w:pPr>
       <w:r>
-        <w:t>Monster automatically disappears and is replaced by a small explosion.</w:t>
+        <w:t>When box has</w:t>
+      </w:r>
+      <w:r>
+        <w:t xml:space="preserve"> image of Monster inside,</w:t>
+      </w:r>
+      <w:r>
+        <w:t xml:space="preserve"> click </w:t>
+      </w:r>
+      <w:r>
+        <w:t xml:space="preserve">to </w:t>
+      </w:r>
+      <w:r>
+        <w:t xml:space="preserve">open up </w:t>
+      </w:r>
+      <w:r>
+        <w:t xml:space="preserve">misinformation_Explanation </w:t>
+      </w:r>
+      <w:r>
+        <w:t>page</w:t>
       </w:r>
     </w:p>
     <w:p>
@@ -748,7 +1178,22 @@
         </w:numPr>
       </w:pPr>
       <w:r>
-        <w:t>Small explosion disappears.</w:t>
+        <w:t xml:space="preserve">Click on right arrow to </w:t>
+      </w:r>
+      <w:r>
+        <w:t>go to game_Transition.html</w:t>
+      </w:r>
+    </w:p>
+    <w:p>
+      <w:pPr>
+        <w:pStyle w:val="ListParagraph"/>
+        <w:numPr>
+          <w:ilvl w:val="0"/>
+          <w:numId w:val="6"/>
+        </w:numPr>
+      </w:pPr>
+      <w:r>
+        <w:t xml:space="preserve">misinformation_Explanation </w:t>
       </w:r>
     </w:p>
     <w:p>
@@ -760,295 +1205,19 @@
         </w:numPr>
       </w:pPr>
       <w:r>
-        <w:t>Modal explaining that a new pattern was added to the Treasure Chest</w:t>
-      </w:r>
-    </w:p>
-    <w:p>
-      <w:pPr>
-        <w:pStyle w:val="ListParagraph"/>
-        <w:numPr>
-          <w:ilvl w:val="0"/>
-          <w:numId w:val="6"/>
-        </w:numPr>
-      </w:pPr>
-      <w:r>
-        <w:t>Success Screen 4</w:t>
-      </w:r>
-    </w:p>
-    <w:p>
-      <w:pPr>
-        <w:pStyle w:val="ListParagraph"/>
-        <w:numPr>
-          <w:ilvl w:val="1"/>
-          <w:numId w:val="6"/>
-        </w:numPr>
-      </w:pPr>
-      <w:r>
-        <w:t>Click Continue button to continue</w:t>
-      </w:r>
-    </w:p>
-    <w:p>
-      <w:pPr>
-        <w:pStyle w:val="ListParagraph"/>
-        <w:numPr>
-          <w:ilvl w:val="0"/>
-          <w:numId w:val="6"/>
-        </w:numPr>
-      </w:pPr>
-      <w:r>
-        <w:t>Success Screen 5</w:t>
-      </w:r>
-    </w:p>
-    <w:p>
-      <w:pPr>
-        <w:pStyle w:val="ListParagraph"/>
-        <w:numPr>
-          <w:ilvl w:val="1"/>
-          <w:numId w:val="6"/>
-        </w:numPr>
-      </w:pPr>
-      <w:r>
-        <w:t>The End for now…thanks for playing!</w:t>
-      </w:r>
-    </w:p>
-    <w:p>
-      <w:pPr>
-        <w:pStyle w:val="ListParagraph"/>
-        <w:numPr>
-          <w:ilvl w:val="1"/>
-          <w:numId w:val="6"/>
-        </w:numPr>
-      </w:pPr>
-      <w:r>
-        <w:t>Single “Tree” square rotating in middle</w:t>
-      </w:r>
-    </w:p>
-    <w:p>
-      <w:pPr>
-        <w:pStyle w:val="ListParagraph"/>
-        <w:numPr>
-          <w:ilvl w:val="1"/>
-          <w:numId w:val="6"/>
-        </w:numPr>
-      </w:pPr>
-      <w:r>
-        <w:t>Automatically redirects to Start Page</w:t>
-      </w:r>
-    </w:p>
-    <w:p>
-      <w:pPr>
-        <w:pStyle w:val="ListParagraph"/>
-        <w:numPr>
-          <w:ilvl w:val="0"/>
-          <w:numId w:val="6"/>
-        </w:numPr>
-      </w:pPr>
-      <w:r>
-        <w:t>About Page</w:t>
-      </w:r>
-    </w:p>
-    <w:p>
-      <w:pPr>
-        <w:pStyle w:val="ListParagraph"/>
-        <w:numPr>
-          <w:ilvl w:val="1"/>
-          <w:numId w:val="6"/>
-        </w:numPr>
-      </w:pPr>
-      <w:r>
-        <w:t xml:space="preserve">Click on left arrow to return to </w:t>
-      </w:r>
-      <w:r>
-        <w:t>current page</w:t>
-      </w:r>
-    </w:p>
-    <w:p>
-      <w:pPr>
-        <w:pStyle w:val="ListParagraph"/>
-        <w:numPr>
-          <w:ilvl w:val="2"/>
-          <w:numId w:val="6"/>
-        </w:numPr>
-      </w:pPr>
-      <w:r>
-        <w:t>Full-page sliding transition</w:t>
-      </w:r>
-    </w:p>
-    <w:p>
-      <w:pPr>
-        <w:pStyle w:val="ListParagraph"/>
-        <w:numPr>
-          <w:ilvl w:val="1"/>
-          <w:numId w:val="6"/>
-        </w:numPr>
-      </w:pPr>
-      <w:r>
         <w:t xml:space="preserve">Click on </w:t>
       </w:r>
       <w:r>
-        <w:t xml:space="preserve">references </w:t>
-      </w:r>
-      <w:r>
-        <w:t>links to open up new window and learn more</w:t>
-      </w:r>
-    </w:p>
-    <w:p>
-      <w:pPr>
-        <w:pStyle w:val="ListParagraph"/>
-        <w:numPr>
-          <w:ilvl w:val="0"/>
-          <w:numId w:val="6"/>
-        </w:numPr>
-      </w:pPr>
-      <w:r>
-        <w:t>Treasure Chest</w:t>
-      </w:r>
-    </w:p>
-    <w:p>
-      <w:pPr>
-        <w:pStyle w:val="ListParagraph"/>
-        <w:numPr>
-          <w:ilvl w:val="1"/>
-          <w:numId w:val="6"/>
-        </w:numPr>
-      </w:pPr>
-      <w:r>
-        <w:t xml:space="preserve">Click on right arrow to return to </w:t>
-      </w:r>
-      <w:r>
-        <w:t>current page</w:t>
-      </w:r>
-    </w:p>
-    <w:p>
-      <w:pPr>
-        <w:pStyle w:val="ListParagraph"/>
-        <w:numPr>
-          <w:ilvl w:val="2"/>
-          <w:numId w:val="6"/>
-        </w:numPr>
-      </w:pPr>
-      <w:r>
-        <w:t>Full-</w:t>
-      </w:r>
-      <w:r>
-        <w:t>page sliding transition</w:t>
-      </w:r>
-    </w:p>
-    <w:p>
-      <w:pPr>
-        <w:pStyle w:val="ListParagraph"/>
-        <w:numPr>
-          <w:ilvl w:val="1"/>
-          <w:numId w:val="6"/>
-        </w:numPr>
-      </w:pPr>
-      <w:r>
-        <w:t xml:space="preserve">When boxes are non-empty, click </w:t>
-      </w:r>
-      <w:r>
-        <w:t xml:space="preserve">on a box to </w:t>
-      </w:r>
-      <w:r>
-        <w:t>open up Dark Patterns Specific Information page</w:t>
-      </w:r>
-    </w:p>
-    <w:p>
-      <w:pPr>
-        <w:pStyle w:val="ListParagraph"/>
-        <w:numPr>
-          <w:ilvl w:val="2"/>
-          <w:numId w:val="6"/>
-        </w:numPr>
-        <w:rPr>
-          <w:highlight w:val="yellow"/>
-        </w:rPr>
-      </w:pPr>
-      <w:r>
-        <w:rPr>
-          <w:highlight w:val="yellow"/>
-        </w:rPr>
-        <w:t>Full-page animation</w:t>
-      </w:r>
-      <w:r>
-        <w:rPr>
-          <w:highlight w:val="yellow"/>
-        </w:rPr>
-        <w:t xml:space="preserve"> – should be “X” instead of arrow??</w:t>
-      </w:r>
-    </w:p>
-    <w:p>
-      <w:pPr>
-        <w:pStyle w:val="ListParagraph"/>
-        <w:numPr>
-          <w:ilvl w:val="2"/>
-          <w:numId w:val="6"/>
-        </w:numPr>
-        <w:rPr>
-          <w:highlight w:val="yellow"/>
-        </w:rPr>
-      </w:pPr>
-      <w:r>
-        <w:rPr>
-          <w:highlight w:val="yellow"/>
-        </w:rPr>
-        <w:t>Redirects to Success Screen 4</w:t>
-      </w:r>
-    </w:p>
-    <w:p>
-      <w:pPr>
-        <w:pStyle w:val="ListParagraph"/>
-        <w:numPr>
-          <w:ilvl w:val="0"/>
-          <w:numId w:val="6"/>
-        </w:numPr>
-      </w:pPr>
-      <w:r>
-        <w:t>Dark Patterns Specific Information</w:t>
-      </w:r>
-    </w:p>
-    <w:p>
-      <w:pPr>
-        <w:pStyle w:val="ListParagraph"/>
-        <w:numPr>
-          <w:ilvl w:val="1"/>
-          <w:numId w:val="6"/>
-        </w:numPr>
-      </w:pPr>
-      <w:r>
-        <w:t xml:space="preserve">Click on </w:t>
-      </w:r>
-      <w:r>
-        <w:rPr>
-          <w:highlight w:val="yellow"/>
-        </w:rPr>
         <w:t>right arrow</w:t>
       </w:r>
       <w:r>
-        <w:t xml:space="preserve"> to return to Treasure Chest</w:t>
-      </w:r>
-    </w:p>
-    <w:p>
-      <w:pPr>
-        <w:pStyle w:val="ListParagraph"/>
-        <w:numPr>
-          <w:ilvl w:val="2"/>
-          <w:numId w:val="6"/>
-        </w:numPr>
-        <w:rPr>
-          <w:highlight w:val="yellow"/>
-        </w:rPr>
-      </w:pPr>
-      <w:r>
-        <w:rPr>
-          <w:highlight w:val="yellow"/>
-        </w:rPr>
-        <w:t>Full</w:t>
-      </w:r>
-      <w:r>
-        <w:rPr>
-          <w:highlight w:val="yellow"/>
-        </w:rPr>
-        <w:t>-page animation</w:t>
+        <w:t xml:space="preserve"> to return </w:t>
+      </w:r>
+      <w:r>
+        <w:t xml:space="preserve">back to </w:t>
+      </w:r>
+      <w:r>
+        <w:t>treasure_Chest2</w:t>
       </w:r>
     </w:p>
     <w:p>
@@ -1098,10 +1267,34 @@
         </w:numPr>
       </w:pPr>
       <w:r>
-        <w:t xml:space="preserve">Modals were a necessity to my game, owing to how much information could be best represented in pop-up boxes.  CSS animations </w:t>
-      </w:r>
-      <w:r>
-        <w:t>were also essential to providing a game-worthy look and feel, and help retain a lively style.</w:t>
+        <w:t>Bootstrap m</w:t>
+      </w:r>
+      <w:r>
+        <w:t>odals were a necessity to my game, owing to how much information could be best represented in pop-up boxes.</w:t>
+      </w:r>
+      <w:r>
+        <w:t xml:space="preserve">  Boot</w:t>
+      </w:r>
+      <w:r>
+        <w:t xml:space="preserve">strap also assisted with the responsive design of the </w:t>
+      </w:r>
+      <w:r>
+        <w:t>HTML</w:t>
+      </w:r>
+      <w:r>
+        <w:t>.</w:t>
+      </w:r>
+      <w:r>
+        <w:t xml:space="preserve">  CSS animations </w:t>
+      </w:r>
+      <w:r>
+        <w:t>were essential to providing a game-worthy look and feel, and help retain a lively style</w:t>
+      </w:r>
+      <w:r>
+        <w:t xml:space="preserve"> (i.e. the sliding transition at the beginning, hover buttons, and the rotating tree at the end)</w:t>
+      </w:r>
+      <w:r>
+        <w:t>.</w:t>
       </w:r>
     </w:p>
     <w:p>
@@ -1111,15 +1304,21 @@
           <w:ilvl w:val="0"/>
           <w:numId w:val="6"/>
         </w:numPr>
-        <w:rPr>
-          <w:highlight w:val="yellow"/>
-        </w:rPr>
-      </w:pPr>
-      <w:r>
-        <w:rPr>
-          <w:highlight w:val="yellow"/>
-        </w:rPr>
-        <w:t>How did I use them?</w:t>
+      </w:pPr>
+      <w:r>
+        <w:t>I used Bootstrap modals by referencing</w:t>
+      </w:r>
+      <w:r>
+        <w:t xml:space="preserve"> the</w:t>
+      </w:r>
+      <w:r>
+        <w:t xml:space="preserve"> Bootstrap</w:t>
+      </w:r>
+      <w:r>
+        <w:t>CDN on every HTML page</w:t>
+      </w:r>
+      <w:r>
+        <w:t>.  I utilized their modal example and modified it when necessary (such as with CSS and for the immediate pop-up version).  For CSS animations, I found examples on the web which could apply to the specific need I add.</w:t>
       </w:r>
     </w:p>
     <w:p>
@@ -1129,15 +1328,12 @@
           <w:ilvl w:val="0"/>
           <w:numId w:val="6"/>
         </w:numPr>
-        <w:rPr>
-          <w:highlight w:val="yellow"/>
-        </w:rPr>
-      </w:pPr>
-      <w:r>
-        <w:rPr>
-          <w:highlight w:val="yellow"/>
-        </w:rPr>
-        <w:t>What do they add?</w:t>
+      </w:pPr>
+      <w:r>
+        <w:t>Bootstrap modals help contain critical information in a way that helps lower the demand of reading and fits in with the style of the game format.  CSS animations</w:t>
+      </w:r>
+      <w:r>
+        <w:t xml:space="preserve"> keep the game flow lively and enjoyable.</w:t>
       </w:r>
     </w:p>
     <w:p>
@@ -1163,7 +1359,18 @@
     <w:p>
       <w:r>
         <w:tab/>
-        <w:t xml:space="preserve">My initial HW7 submission is vastly different and bears no resemblance to the </w:t>
+        <w:t xml:space="preserve">My initial HW7 submission </w:t>
+      </w:r>
+      <w:r>
+        <w:t>was</w:t>
+      </w:r>
+      <w:r>
+        <w:t xml:space="preserve"> vastly different and beared</w:t>
+      </w:r>
+      <w:bookmarkStart w:id="0" w:name="_GoBack"/>
+      <w:bookmarkEnd w:id="0"/>
+      <w:r>
+        <w:t xml:space="preserve"> no resemblance to the </w:t>
       </w:r>
       <w:r>
         <w:t>dark patterns</w:t>
@@ -1193,13 +1400,22 @@
         <w:t>ess.</w:t>
       </w:r>
       <w:r>
-        <w:t xml:space="preserve">  However, I began feeling no affinity for this idea, and decided to follow Jason Hong’s advice (shoot for the stars, do what you’re</w:t>
+        <w:t xml:space="preserve">  However, I began feeling no affinity for this idea, and decided to follow Jason Hong</w:t>
+      </w:r>
+      <w:r>
+        <w:t>’s advice (shoot for the stars/</w:t>
+      </w:r>
+      <w:r>
+        <w:t>do what you’re</w:t>
       </w:r>
       <w:r>
         <w:t xml:space="preserve"> really</w:t>
       </w:r>
       <w:r>
-        <w:t xml:space="preserve"> interested in, etc.)</w:t>
+        <w:t xml:space="preserve"> interested in</w:t>
+      </w:r>
+      <w:r>
+        <w:t>)</w:t>
       </w:r>
       <w:r>
         <w:t>.</w:t>
@@ -1217,7 +1433,10 @@
         <w:t xml:space="preserve"> </w:t>
       </w:r>
       <w:r>
-        <w:t>which I was able translate quite directly into the coding process</w:t>
+        <w:t>which I was able</w:t>
+      </w:r>
+      <w:r>
+        <w:t xml:space="preserve"> translate quite directly into HTML/CSS and JavaScript</w:t>
       </w:r>
       <w:r>
         <w:t>.</w:t>
@@ -1299,7 +1518,7 @@
         <w:t>also</w:t>
       </w:r>
       <w:r>
-        <w:t xml:space="preserve"> remains the primary difficulty.  It was challenging to figure out full-page slide transitions, </w:t>
+        <w:t xml:space="preserve"> remains the primary difficulty.  It was challenging to figure out </w:t>
       </w:r>
       <w:r>
         <w:t xml:space="preserve">individual sliding elements, the </w:t>
@@ -1308,10 +1527,16 @@
         <w:t>countdown timer</w:t>
       </w:r>
       <w:r>
-        <w:t>, loca</w:t>
-      </w:r>
-      <w:r>
-        <w:t>l storage, and modals.</w:t>
+        <w:t xml:space="preserve">, </w:t>
+      </w:r>
+      <w:r>
+        <w:t>and modals</w:t>
+      </w:r>
+      <w:r>
+        <w:t xml:space="preserve"> (as well as how to create immediate pop-up modals)</w:t>
+      </w:r>
+      <w:r>
+        <w:t>.</w:t>
       </w:r>
     </w:p>
     <w:p/>
@@ -1331,6 +1556,115 @@
       </w:r>
     </w:p>
     <w:p>
+      <w:pPr>
+        <w:shd w:val="clear" w:color="auto" w:fill="FFFFFF"/>
+        <w:outlineLvl w:val="4"/>
+        <w:rPr>
+          <w:rFonts w:eastAsia="Times New Roman" w:cs="Times New Roman"/>
+          <w:color w:val="212529"/>
+        </w:rPr>
+      </w:pPr>
+      <w:r>
+        <w:rPr>
+          <w:rFonts w:eastAsia="Times New Roman" w:cs="Times New Roman"/>
+          <w:color w:val="212529"/>
+        </w:rPr>
+        <w:t xml:space="preserve">Colin Gray’s </w:t>
+      </w:r>
+      <w:r>
+        <w:rPr>
+          <w:rFonts w:eastAsia="Times New Roman" w:cs="Times New Roman"/>
+          <w:color w:val="212529"/>
+        </w:rPr>
+        <w:t>paper</w:t>
+      </w:r>
+      <w:r>
+        <w:rPr>
+          <w:rFonts w:eastAsia="Times New Roman" w:cs="Times New Roman"/>
+          <w:color w:val="212529"/>
+        </w:rPr>
+        <w:t xml:space="preserve"> on Dark Patterns</w:t>
+      </w:r>
+    </w:p>
+    <w:p>
+      <w:pPr>
+        <w:pStyle w:val="ListParagraph"/>
+        <w:numPr>
+          <w:ilvl w:val="0"/>
+          <w:numId w:val="9"/>
+        </w:numPr>
+        <w:shd w:val="clear" w:color="auto" w:fill="FFFFFF"/>
+        <w:outlineLvl w:val="4"/>
+        <w:rPr>
+          <w:rFonts w:eastAsia="Times New Roman" w:cs="Times New Roman"/>
+          <w:color w:val="212529"/>
+        </w:rPr>
+      </w:pPr>
+      <w:r>
+        <w:rPr>
+          <w:rFonts w:eastAsia="Times New Roman" w:cs="Times New Roman"/>
+          <w:color w:val="212529"/>
+        </w:rPr>
+        <w:t>http://colingray.me/wpcontent/uploads/2018_Grayetal_CHI_DarkPatternsUXDesign.pdf Dark Patterns Website: https://darkpatterns.org/</w:t>
+      </w:r>
+    </w:p>
+    <w:p>
+      <w:pPr>
+        <w:pStyle w:val="Heading5"/>
+        <w:shd w:val="clear" w:color="auto" w:fill="FFFFFF"/>
+        <w:spacing w:before="0" w:beforeAutospacing="0" w:after="0" w:afterAutospacing="0"/>
+        <w:rPr>
+          <w:rFonts w:asciiTheme="minorHAnsi" w:eastAsia="Times New Roman" w:hAnsiTheme="minorHAnsi"/>
+          <w:b w:val="0"/>
+          <w:bCs w:val="0"/>
+          <w:color w:val="212529"/>
+          <w:sz w:val="24"/>
+          <w:szCs w:val="24"/>
+        </w:rPr>
+      </w:pPr>
+      <w:r>
+        <w:rPr>
+          <w:rFonts w:asciiTheme="minorHAnsi" w:eastAsia="Times New Roman" w:hAnsiTheme="minorHAnsi"/>
+          <w:b w:val="0"/>
+          <w:bCs w:val="0"/>
+          <w:color w:val="212529"/>
+          <w:sz w:val="24"/>
+          <w:szCs w:val="24"/>
+        </w:rPr>
+        <w:t>Geoff Kaufman’s paper on Embedded Game Design</w:t>
+      </w:r>
+    </w:p>
+    <w:p>
+      <w:pPr>
+        <w:pStyle w:val="Heading5"/>
+        <w:numPr>
+          <w:ilvl w:val="0"/>
+          <w:numId w:val="9"/>
+        </w:numPr>
+        <w:shd w:val="clear" w:color="auto" w:fill="FFFFFF"/>
+        <w:spacing w:before="0" w:beforeAutospacing="0" w:after="0" w:afterAutospacing="0"/>
+        <w:rPr>
+          <w:rFonts w:asciiTheme="minorHAnsi" w:eastAsia="Times New Roman" w:hAnsiTheme="minorHAnsi"/>
+          <w:b w:val="0"/>
+          <w:bCs w:val="0"/>
+          <w:color w:val="212529"/>
+          <w:sz w:val="24"/>
+          <w:szCs w:val="24"/>
+        </w:rPr>
+      </w:pPr>
+      <w:r>
+        <w:rPr>
+          <w:rFonts w:asciiTheme="minorHAnsi" w:eastAsia="Times New Roman" w:hAnsiTheme="minorHAnsi"/>
+          <w:b w:val="0"/>
+          <w:bCs w:val="0"/>
+          <w:color w:val="212529"/>
+          <w:sz w:val="24"/>
+          <w:szCs w:val="24"/>
+        </w:rPr>
+        <w:t>https://cyberpsychology.eu/article/view/4343/3418</w:t>
+      </w:r>
+    </w:p>
+    <w:p>
       <w:r>
         <w:t>Katelyn Duncan</w:t>
       </w:r>
@@ -1350,7 +1684,7 @@
         <w:t>HTML/CSS and JavaScript help as well as knowl</w:t>
       </w:r>
       <w:r>
-        <w:t xml:space="preserve">edge about Dark Patterns.  </w:t>
+        <w:t>edge about Dark Patterns.</w:t>
       </w:r>
     </w:p>
     <w:p>
@@ -1372,7 +1706,7 @@
     </w:p>
     <w:p>
       <w:r>
-        <w:t>CSS Animations</w:t>
+        <w:t>Hover animation inside a div:</w:t>
       </w:r>
     </w:p>
     <w:p>
@@ -1644,7 +1978,7 @@
         <w:rFonts w:ascii="Symbol" w:hAnsi="Symbol" w:hint="default"/>
       </w:rPr>
     </w:lvl>
-    <w:lvl w:ilvl="1" w:tplc="04090003" w:tentative="1">
+    <w:lvl w:ilvl="1" w:tplc="04090003">
       <w:start w:val="1"/>
       <w:numFmt w:val="bullet"/>
       <w:lvlText w:val="o"/>
@@ -2282,6 +2616,119 @@
     </w:lvl>
   </w:abstractNum>
   <w:abstractNum w:abstractNumId="7">
+    <w:nsid w:val="604A368D"/>
+    <w:multiLevelType w:val="hybridMultilevel"/>
+    <w:tmpl w:val="4502EB7A"/>
+    <w:lvl w:ilvl="0" w:tplc="04090001">
+      <w:start w:val="1"/>
+      <w:numFmt w:val="bullet"/>
+      <w:lvlText w:val=""/>
+      <w:lvlJc w:val="left"/>
+      <w:pPr>
+        <w:ind w:left="720" w:hanging="360"/>
+      </w:pPr>
+      <w:rPr>
+        <w:rFonts w:ascii="Symbol" w:hAnsi="Symbol" w:hint="default"/>
+      </w:rPr>
+    </w:lvl>
+    <w:lvl w:ilvl="1" w:tplc="04090003" w:tentative="1">
+      <w:start w:val="1"/>
+      <w:numFmt w:val="bullet"/>
+      <w:lvlText w:val="o"/>
+      <w:lvlJc w:val="left"/>
+      <w:pPr>
+        <w:ind w:left="1440" w:hanging="360"/>
+      </w:pPr>
+      <w:rPr>
+        <w:rFonts w:ascii="Courier New" w:hAnsi="Courier New" w:hint="default"/>
+      </w:rPr>
+    </w:lvl>
+    <w:lvl w:ilvl="2" w:tplc="04090005" w:tentative="1">
+      <w:start w:val="1"/>
+      <w:numFmt w:val="bullet"/>
+      <w:lvlText w:val=""/>
+      <w:lvlJc w:val="left"/>
+      <w:pPr>
+        <w:ind w:left="2160" w:hanging="360"/>
+      </w:pPr>
+      <w:rPr>
+        <w:rFonts w:ascii="Wingdings" w:hAnsi="Wingdings" w:hint="default"/>
+      </w:rPr>
+    </w:lvl>
+    <w:lvl w:ilvl="3" w:tplc="04090001" w:tentative="1">
+      <w:start w:val="1"/>
+      <w:numFmt w:val="bullet"/>
+      <w:lvlText w:val=""/>
+      <w:lvlJc w:val="left"/>
+      <w:pPr>
+        <w:ind w:left="2880" w:hanging="360"/>
+      </w:pPr>
+      <w:rPr>
+        <w:rFonts w:ascii="Symbol" w:hAnsi="Symbol" w:hint="default"/>
+      </w:rPr>
+    </w:lvl>
+    <w:lvl w:ilvl="4" w:tplc="04090003" w:tentative="1">
+      <w:start w:val="1"/>
+      <w:numFmt w:val="bullet"/>
+      <w:lvlText w:val="o"/>
+      <w:lvlJc w:val="left"/>
+      <w:pPr>
+        <w:ind w:left="3600" w:hanging="360"/>
+      </w:pPr>
+      <w:rPr>
+        <w:rFonts w:ascii="Courier New" w:hAnsi="Courier New" w:hint="default"/>
+      </w:rPr>
+    </w:lvl>
+    <w:lvl w:ilvl="5" w:tplc="04090005" w:tentative="1">
+      <w:start w:val="1"/>
+      <w:numFmt w:val="bullet"/>
+      <w:lvlText w:val=""/>
+      <w:lvlJc w:val="left"/>
+      <w:pPr>
+        <w:ind w:left="4320" w:hanging="360"/>
+      </w:pPr>
+      <w:rPr>
+        <w:rFonts w:ascii="Wingdings" w:hAnsi="Wingdings" w:hint="default"/>
+      </w:rPr>
+    </w:lvl>
+    <w:lvl w:ilvl="6" w:tplc="04090001" w:tentative="1">
+      <w:start w:val="1"/>
+      <w:numFmt w:val="bullet"/>
+      <w:lvlText w:val=""/>
+      <w:lvlJc w:val="left"/>
+      <w:pPr>
+        <w:ind w:left="5040" w:hanging="360"/>
+      </w:pPr>
+      <w:rPr>
+        <w:rFonts w:ascii="Symbol" w:hAnsi="Symbol" w:hint="default"/>
+      </w:rPr>
+    </w:lvl>
+    <w:lvl w:ilvl="7" w:tplc="04090003" w:tentative="1">
+      <w:start w:val="1"/>
+      <w:numFmt w:val="bullet"/>
+      <w:lvlText w:val="o"/>
+      <w:lvlJc w:val="left"/>
+      <w:pPr>
+        <w:ind w:left="5760" w:hanging="360"/>
+      </w:pPr>
+      <w:rPr>
+        <w:rFonts w:ascii="Courier New" w:hAnsi="Courier New" w:hint="default"/>
+      </w:rPr>
+    </w:lvl>
+    <w:lvl w:ilvl="8" w:tplc="04090005" w:tentative="1">
+      <w:start w:val="1"/>
+      <w:numFmt w:val="bullet"/>
+      <w:lvlText w:val=""/>
+      <w:lvlJc w:val="left"/>
+      <w:pPr>
+        <w:ind w:left="6480" w:hanging="360"/>
+      </w:pPr>
+      <w:rPr>
+        <w:rFonts w:ascii="Wingdings" w:hAnsi="Wingdings" w:hint="default"/>
+      </w:rPr>
+    </w:lvl>
+  </w:abstractNum>
+  <w:abstractNum w:abstractNumId="8">
     <w:nsid w:val="7B2C1F69"/>
     <w:multiLevelType w:val="hybridMultilevel"/>
     <w:tmpl w:val="E79E335E"/>
@@ -2333,7 +2780,7 @@
         <w:rFonts w:ascii="Symbol" w:hAnsi="Symbol" w:hint="default"/>
       </w:rPr>
     </w:lvl>
-    <w:lvl w:ilvl="4" w:tplc="04090003" w:tentative="1">
+    <w:lvl w:ilvl="4" w:tplc="04090003">
       <w:start w:val="1"/>
       <w:numFmt w:val="bullet"/>
       <w:lvlText w:val="o"/>
@@ -2410,13 +2857,16 @@
     <w:abstractNumId w:val="4"/>
   </w:num>
   <w:num w:numId="6">
-    <w:abstractNumId w:val="7"/>
+    <w:abstractNumId w:val="8"/>
   </w:num>
   <w:num w:numId="7">
     <w:abstractNumId w:val="5"/>
   </w:num>
   <w:num w:numId="8">
     <w:abstractNumId w:val="6"/>
+  </w:num>
+  <w:num w:numId="9">
+    <w:abstractNumId w:val="7"/>
   </w:num>
 </w:numbering>
 </file>
@@ -2577,6 +3027,25 @@
     <w:name w:val="Normal"/>
     <w:qFormat/>
   </w:style>
+  <w:style w:type="paragraph" w:styleId="Heading5">
+    <w:name w:val="heading 5"/>
+    <w:basedOn w:val="Normal"/>
+    <w:link w:val="Heading5Char"/>
+    <w:uiPriority w:val="9"/>
+    <w:qFormat/>
+    <w:rsid w:val="008323FD"/>
+    <w:pPr>
+      <w:spacing w:before="100" w:beforeAutospacing="1" w:after="100" w:afterAutospacing="1"/>
+      <w:outlineLvl w:val="4"/>
+    </w:pPr>
+    <w:rPr>
+      <w:rFonts w:ascii="Times New Roman" w:hAnsi="Times New Roman" w:cs="Times New Roman"/>
+      <w:b/>
+      <w:bCs/>
+      <w:sz w:val="20"/>
+      <w:szCs w:val="20"/>
+    </w:rPr>
+  </w:style>
   <w:style w:type="character" w:default="1" w:styleId="DefaultParagraphFont">
     <w:name w:val="Default Paragraph Font"/>
     <w:uiPriority w:val="1"/>
@@ -2624,6 +3093,20 @@
     <w:rPr>
       <w:color w:val="0000FF" w:themeColor="hyperlink"/>
       <w:u w:val="single"/>
+    </w:rPr>
+  </w:style>
+  <w:style w:type="character" w:customStyle="1" w:styleId="Heading5Char">
+    <w:name w:val="Heading 5 Char"/>
+    <w:basedOn w:val="DefaultParagraphFont"/>
+    <w:link w:val="Heading5"/>
+    <w:uiPriority w:val="9"/>
+    <w:rsid w:val="008323FD"/>
+    <w:rPr>
+      <w:rFonts w:ascii="Times New Roman" w:hAnsi="Times New Roman" w:cs="Times New Roman"/>
+      <w:b/>
+      <w:bCs/>
+      <w:sz w:val="20"/>
+      <w:szCs w:val="20"/>
     </w:rPr>
   </w:style>
 </w:styles>
@@ -2785,6 +3268,25 @@
     <w:name w:val="Normal"/>
     <w:qFormat/>
   </w:style>
+  <w:style w:type="paragraph" w:styleId="Heading5">
+    <w:name w:val="heading 5"/>
+    <w:basedOn w:val="Normal"/>
+    <w:link w:val="Heading5Char"/>
+    <w:uiPriority w:val="9"/>
+    <w:qFormat/>
+    <w:rsid w:val="008323FD"/>
+    <w:pPr>
+      <w:spacing w:before="100" w:beforeAutospacing="1" w:after="100" w:afterAutospacing="1"/>
+      <w:outlineLvl w:val="4"/>
+    </w:pPr>
+    <w:rPr>
+      <w:rFonts w:ascii="Times New Roman" w:hAnsi="Times New Roman" w:cs="Times New Roman"/>
+      <w:b/>
+      <w:bCs/>
+      <w:sz w:val="20"/>
+      <w:szCs w:val="20"/>
+    </w:rPr>
+  </w:style>
   <w:style w:type="character" w:default="1" w:styleId="DefaultParagraphFont">
     <w:name w:val="Default Paragraph Font"/>
     <w:uiPriority w:val="1"/>
@@ -2832,6 +3334,20 @@
     <w:rPr>
       <w:color w:val="0000FF" w:themeColor="hyperlink"/>
       <w:u w:val="single"/>
+    </w:rPr>
+  </w:style>
+  <w:style w:type="character" w:customStyle="1" w:styleId="Heading5Char">
+    <w:name w:val="Heading 5 Char"/>
+    <w:basedOn w:val="DefaultParagraphFont"/>
+    <w:link w:val="Heading5"/>
+    <w:uiPriority w:val="9"/>
+    <w:rsid w:val="008323FD"/>
+    <w:rPr>
+      <w:rFonts w:ascii="Times New Roman" w:hAnsi="Times New Roman" w:cs="Times New Roman"/>
+      <w:b/>
+      <w:bCs/>
+      <w:sz w:val="20"/>
+      <w:szCs w:val="20"/>
     </w:rPr>
   </w:style>
 </w:styles>

</xml_diff>